<commit_message>
Introduccion + conjunto de datos
</commit_message>
<xml_diff>
--- a/Memoria TFG.docx
+++ b/Memoria TFG.docx
@@ -486,7 +486,7 @@
         <w:rPr>
           <w:rFonts w:ascii="Times New Roman" w:eastAsiaTheme="minorEastAsia" w:hAnsi="Times New Roman" w:cs="Times New Roman"/>
           <w:noProof/>
-          <w:color w:val="auto"/>
+          <w:color w:val="0070C0"/>
           <w:sz w:val="56"/>
           <w:szCs w:val="56"/>
         </w:rPr>
@@ -498,6 +498,7 @@
       </w:sdtPr>
       <w:sdtEndPr>
         <w:rPr>
+          <w:color w:val="auto"/>
           <w:sz w:val="24"/>
           <w:szCs w:val="24"/>
         </w:rPr>
@@ -508,6 +509,7 @@
             <w:pStyle w:val="TtuloTDC"/>
             <w:rPr>
               <w:rFonts w:ascii="Times New Roman" w:hAnsi="Times New Roman" w:cs="Times New Roman"/>
+              <w:color w:val="0070C0"/>
               <w:sz w:val="56"/>
               <w:szCs w:val="56"/>
             </w:rPr>
@@ -515,6 +517,7 @@
           <w:r>
             <w:rPr>
               <w:rFonts w:ascii="Times New Roman" w:hAnsi="Times New Roman" w:cs="Times New Roman"/>
+              <w:color w:val="0070C0"/>
               <w:sz w:val="56"/>
               <w:szCs w:val="56"/>
             </w:rPr>
@@ -523,6 +526,7 @@
           <w:r>
             <w:rPr>
               <w:rFonts w:ascii="Times New Roman" w:hAnsi="Times New Roman" w:cs="Times New Roman"/>
+              <w:color w:val="0070C0"/>
               <w:sz w:val="56"/>
               <w:szCs w:val="56"/>
             </w:rPr>
@@ -565,24 +569,12 @@
           <w:r>
             <w:fldChar w:fldCharType="separate"/>
           </w:r>
-          <w:hyperlink w:anchor="_Toc64033109" w:history="1">
+          <w:hyperlink w:anchor="_Toc64560002" w:history="1">
             <w:r>
               <w:rPr>
                 <w:rStyle w:val="Hipervnculo"/>
               </w:rPr>
-              <w:t>Introduc</w:t>
-            </w:r>
-            <w:r>
-              <w:rPr>
-                <w:rStyle w:val="Hipervnculo"/>
-              </w:rPr>
-              <w:t>c</w:t>
-            </w:r>
-            <w:r>
-              <w:rPr>
-                <w:rStyle w:val="Hipervnculo"/>
-              </w:rPr>
-              <w:t>ión</w:t>
+              <w:t>Introducción</w:t>
             </w:r>
             <w:r>
               <w:rPr>
@@ -600,7 +592,7 @@
               <w:rPr>
                 <w:webHidden/>
               </w:rPr>
-              <w:instrText xml:space="preserve"> PAGEREF _Toc64033109 \h </w:instrText>
+              <w:instrText xml:space="preserve"> PAGEREF _Toc64560002 \h </w:instrText>
             </w:r>
             <w:r>
               <w:rPr>
@@ -639,7 +631,7 @@
               <w:noProof/>
             </w:rPr>
           </w:pPr>
-          <w:hyperlink w:anchor="_Toc64033110" w:history="1">
+          <w:hyperlink w:anchor="_Toc64560003" w:history="1">
             <w:r>
               <w:rPr>
                 <w:rStyle w:val="Hipervnculo"/>
@@ -682,7 +674,7 @@
                 <w:noProof/>
                 <w:webHidden/>
               </w:rPr>
-              <w:instrText xml:space="preserve"> PAGEREF _Toc64033110 \h </w:instrText>
+              <w:instrText xml:space="preserve"> PAGEREF _Toc64560003 \h </w:instrText>
             </w:r>
             <w:r>
               <w:rPr>
@@ -725,7 +717,7 @@
               <w:noProof/>
             </w:rPr>
           </w:pPr>
-          <w:hyperlink w:anchor="_Toc64033111" w:history="1">
+          <w:hyperlink w:anchor="_Toc64560004" w:history="1">
             <w:r>
               <w:rPr>
                 <w:rStyle w:val="Hipervnculo"/>
@@ -768,7 +760,7 @@
                 <w:noProof/>
                 <w:webHidden/>
               </w:rPr>
-              <w:instrText xml:space="preserve"> PAGEREF _Toc64033111 \h </w:instrText>
+              <w:instrText xml:space="preserve"> PAGEREF _Toc64560004 \h </w:instrText>
             </w:r>
             <w:r>
               <w:rPr>
@@ -811,7 +803,7 @@
               <w:noProof/>
             </w:rPr>
           </w:pPr>
-          <w:hyperlink w:anchor="_Toc64033112" w:history="1">
+          <w:hyperlink w:anchor="_Toc64560005" w:history="1">
             <w:r>
               <w:rPr>
                 <w:rStyle w:val="Hipervnculo"/>
@@ -854,7 +846,7 @@
                 <w:noProof/>
                 <w:webHidden/>
               </w:rPr>
-              <w:instrText xml:space="preserve"> PAGEREF _Toc64033112 \h </w:instrText>
+              <w:instrText xml:space="preserve"> PAGEREF _Toc64560005 \h </w:instrText>
             </w:r>
             <w:r>
               <w:rPr>
@@ -896,31 +888,26 @@
           </w:pPr>
           <w:r>
             <w:rPr>
+              <w:rStyle w:val="Hipervnculo"/>
               <w:color w:val="0070C0"/>
+              <w:u w:val="none"/>
             </w:rPr>
             <w:t>2</w:t>
           </w:r>
           <w:r>
+            <w:rPr>
+              <w:rStyle w:val="Hipervnculo"/>
+              <w:u w:val="none"/>
+            </w:rPr>
             <w:t xml:space="preserve">  </w:t>
           </w:r>
-          <w:hyperlink w:anchor="_Toc64033113" w:history="1">
+          <w:hyperlink w:anchor="_Toc64560006" w:history="1">
             <w:r>
               <w:rPr>
                 <w:rStyle w:val="Hipervnculo"/>
-              </w:rPr>
-              <w:t>Clasificado</w:t>
-            </w:r>
-            <w:r>
-              <w:rPr>
-                <w:rStyle w:val="Hipervnculo"/>
-              </w:rPr>
-              <w:t>r</w:t>
-            </w:r>
-            <w:r>
-              <w:rPr>
-                <w:rStyle w:val="Hipervnculo"/>
-              </w:rPr>
-              <w:t xml:space="preserve"> de imágenes</w:t>
+                <w:u w:val="none"/>
+              </w:rPr>
+              <w:t>Diagnosis en Hematología / Oncología</w:t>
             </w:r>
             <w:r>
               <w:rPr>
@@ -938,7 +925,7 @@
               <w:rPr>
                 <w:webHidden/>
               </w:rPr>
-              <w:instrText xml:space="preserve"> PAGEREF _Toc64033113 \h </w:instrText>
+              <w:instrText xml:space="preserve"> PAGEREF _Toc64560006 \h </w:instrText>
             </w:r>
             <w:r>
               <w:rPr>
@@ -977,7 +964,7 @@
               <w:noProof/>
             </w:rPr>
           </w:pPr>
-          <w:hyperlink w:anchor="_Toc64033114" w:history="1">
+          <w:hyperlink w:anchor="_Toc64560007" w:history="1">
             <w:r>
               <w:rPr>
                 <w:rStyle w:val="Hipervnculo"/>
@@ -1020,7 +1007,7 @@
                 <w:noProof/>
                 <w:webHidden/>
               </w:rPr>
-              <w:instrText xml:space="preserve"> PAGEREF _Toc64033114 \h </w:instrText>
+              <w:instrText xml:space="preserve"> PAGEREF _Toc64560007 \h </w:instrText>
             </w:r>
             <w:r>
               <w:rPr>
@@ -1060,7 +1047,7 @@
               <w:szCs w:val="22"/>
             </w:rPr>
           </w:pPr>
-          <w:hyperlink w:anchor="_Toc64033115" w:history="1">
+          <w:hyperlink w:anchor="_Toc64560008" w:history="1">
             <w:r>
               <w:rPr>
                 <w:rStyle w:val="Hipervnculo"/>
@@ -1083,7 +1070,7 @@
               <w:rPr>
                 <w:webHidden/>
               </w:rPr>
-              <w:instrText xml:space="preserve"> PAGEREF _Toc64033115 \h </w:instrText>
+              <w:instrText xml:space="preserve"> PAGEREF _Toc64560008 \h </w:instrText>
             </w:r>
             <w:r>
               <w:rPr>
@@ -1100,7 +1087,7 @@
               <w:rPr>
                 <w:webHidden/>
               </w:rPr>
-              <w:t>6</w:t>
+              <w:t>7</w:t>
             </w:r>
             <w:r>
               <w:rPr>
@@ -1351,7 +1338,7 @@
       </w:pPr>
       <w:bookmarkStart w:id="1" w:name="_Toc63274889"/>
       <w:bookmarkStart w:id="2" w:name="_Toc63275007"/>
-      <w:bookmarkStart w:id="3" w:name="_Toc64033109"/>
+      <w:bookmarkStart w:id="3" w:name="_Toc64560002"/>
       <w:r>
         <w:rPr>
           <w:rFonts w:ascii="Times New Roman" w:hAnsi="Times New Roman" w:cs="Times New Roman"/>
@@ -3077,7 +3064,7 @@
           <w:szCs w:val="32"/>
         </w:rPr>
       </w:pPr>
-      <w:bookmarkStart w:id="4" w:name="_Toc64033110"/>
+      <w:bookmarkStart w:id="4" w:name="_Toc64560003"/>
       <w:r>
         <w:rPr>
           <w:rFonts w:ascii="Times New Roman" w:hAnsi="Times New Roman" w:cs="Times New Roman"/>
@@ -3515,23 +3502,16 @@
           <w:sz w:val="24"/>
           <w:szCs w:val="24"/>
         </w:rPr>
-        <w:t>Figu</w:t>
-      </w:r>
-      <w:r>
-        <w:rPr>
-          <w:rFonts w:ascii="Times New Roman" w:hAnsi="Times New Roman" w:cs="Times New Roman"/>
-          <w:sz w:val="24"/>
-          <w:szCs w:val="24"/>
-        </w:rPr>
-        <w:t>r</w:t>
-      </w:r>
-      <w:r>
-        <w:rPr>
-          <w:rFonts w:ascii="Times New Roman" w:hAnsi="Times New Roman" w:cs="Times New Roman"/>
-          <w:sz w:val="24"/>
-          <w:szCs w:val="24"/>
-        </w:rPr>
-        <w:t xml:space="preserve">a </w:t>
+        <w:t xml:space="preserve">Figura </w:t>
+      </w:r>
+      <w:r>
+        <w:rPr>
+          <w:rFonts w:ascii="Times New Roman" w:hAnsi="Times New Roman" w:cs="Times New Roman"/>
+          <w:b/>
+          <w:bCs/>
+          <w:noProof/>
+        </w:rPr>
+        <w:t>2</w:t>
       </w:r>
       <w:r>
         <w:rPr>
@@ -3967,7 +3947,7 @@
           <w:szCs w:val="32"/>
         </w:rPr>
       </w:pPr>
-      <w:bookmarkStart w:id="6" w:name="_Toc64033111"/>
+      <w:bookmarkStart w:id="6" w:name="_Toc64560004"/>
       <w:r>
         <w:rPr>
           <w:rFonts w:ascii="Times New Roman" w:hAnsi="Times New Roman" w:cs="Times New Roman"/>
@@ -4224,7 +4204,7 @@
           <w:szCs w:val="32"/>
         </w:rPr>
       </w:pPr>
-      <w:bookmarkStart w:id="7" w:name="_Toc64033112"/>
+      <w:bookmarkStart w:id="7" w:name="_Toc64560005"/>
       <w:r>
         <w:rPr>
           <w:rFonts w:ascii="Times New Roman" w:hAnsi="Times New Roman" w:cs="Times New Roman"/>
@@ -4576,7 +4556,7 @@
           <w:szCs w:val="56"/>
         </w:rPr>
       </w:pPr>
-      <w:bookmarkStart w:id="8" w:name="_Toc64033113"/>
+      <w:bookmarkStart w:id="8" w:name="_Toc64560006"/>
       <w:r>
         <w:rPr>
           <w:rFonts w:ascii="Times New Roman" w:hAnsi="Times New Roman" w:cs="Times New Roman"/>
@@ -4584,34 +4564,27 @@
           <w:sz w:val="56"/>
           <w:szCs w:val="56"/>
         </w:rPr>
-        <w:t>Clasificador de imágenes</w:t>
+        <w:t>Diagnosis en Hematología / Oncología</w:t>
       </w:r>
       <w:bookmarkEnd w:id="8"/>
     </w:p>
-    <w:p>
-      <w:pPr>
-        <w:rPr>
-          <w:rFonts w:ascii="Times New Roman" w:hAnsi="Times New Roman" w:cs="Times New Roman"/>
-          <w:sz w:val="24"/>
-          <w:szCs w:val="24"/>
-        </w:rPr>
-      </w:pPr>
-    </w:p>
-    <w:p>
-      <w:pPr>
-        <w:rPr>
-          <w:rFonts w:ascii="Times New Roman" w:hAnsi="Times New Roman" w:cs="Times New Roman"/>
-          <w:sz w:val="24"/>
-          <w:szCs w:val="24"/>
-        </w:rPr>
-      </w:pPr>
-      <w:r>
-        <w:rPr>
-          <w:rFonts w:ascii="Times New Roman" w:hAnsi="Times New Roman" w:cs="Times New Roman"/>
-          <w:sz w:val="24"/>
-          <w:szCs w:val="24"/>
-        </w:rPr>
-        <w:t>Escribe sobre el tipo de red (mirar el nombre de red en el curso) que se va a utilizar para crear el clasificador.</w:t>
+    <w:p/>
+    <w:p>
+      <w:pPr>
+        <w:jc w:val="both"/>
+        <w:rPr>
+          <w:rFonts w:ascii="Times New Roman" w:hAnsi="Times New Roman" w:cs="Times New Roman"/>
+          <w:sz w:val="24"/>
+          <w:szCs w:val="24"/>
+        </w:rPr>
+      </w:pPr>
+      <w:r>
+        <w:rPr>
+          <w:rFonts w:ascii="Times New Roman" w:hAnsi="Times New Roman" w:cs="Times New Roman"/>
+          <w:sz w:val="24"/>
+          <w:szCs w:val="24"/>
+        </w:rPr>
+        <w:t>La Hematología</w:t>
       </w:r>
       <w:r>
         <w:rPr>
@@ -4621,150 +4594,454 @@
         </w:rPr>
         <w:t xml:space="preserve"> </w:t>
       </w:r>
-    </w:p>
-    <w:p>
-      <w:pPr>
-        <w:rPr>
-          <w:rFonts w:ascii="Times New Roman" w:hAnsi="Times New Roman" w:cs="Times New Roman"/>
-          <w:sz w:val="24"/>
-          <w:szCs w:val="24"/>
-        </w:rPr>
-      </w:pPr>
-    </w:p>
-    <w:p>
-      <w:pPr>
-        <w:rPr>
-          <w:rFonts w:ascii="Times New Roman" w:hAnsi="Times New Roman" w:cs="Times New Roman"/>
-          <w:sz w:val="24"/>
-          <w:szCs w:val="24"/>
-        </w:rPr>
-      </w:pPr>
-    </w:p>
-    <w:p>
-      <w:pPr>
-        <w:rPr>
-          <w:rFonts w:ascii="Times New Roman" w:hAnsi="Times New Roman" w:cs="Times New Roman"/>
-          <w:sz w:val="24"/>
-          <w:szCs w:val="24"/>
-        </w:rPr>
-      </w:pPr>
-    </w:p>
-    <w:p>
-      <w:pPr>
-        <w:rPr>
-          <w:rFonts w:ascii="Times New Roman" w:hAnsi="Times New Roman" w:cs="Times New Roman"/>
-          <w:sz w:val="24"/>
-          <w:szCs w:val="24"/>
-        </w:rPr>
-      </w:pPr>
-    </w:p>
-    <w:p>
-      <w:pPr>
-        <w:rPr>
-          <w:rFonts w:ascii="Times New Roman" w:hAnsi="Times New Roman" w:cs="Times New Roman"/>
-          <w:sz w:val="24"/>
-          <w:szCs w:val="24"/>
-        </w:rPr>
-      </w:pPr>
-    </w:p>
-    <w:p>
-      <w:pPr>
-        <w:rPr>
-          <w:rFonts w:ascii="Times New Roman" w:hAnsi="Times New Roman" w:cs="Times New Roman"/>
-          <w:sz w:val="24"/>
-          <w:szCs w:val="24"/>
-        </w:rPr>
-      </w:pPr>
-    </w:p>
-    <w:p>
-      <w:pPr>
-        <w:rPr>
-          <w:rFonts w:ascii="Times New Roman" w:hAnsi="Times New Roman" w:cs="Times New Roman"/>
-          <w:sz w:val="24"/>
-          <w:szCs w:val="24"/>
-        </w:rPr>
-      </w:pPr>
-    </w:p>
-    <w:p>
-      <w:pPr>
-        <w:rPr>
-          <w:rFonts w:ascii="Times New Roman" w:hAnsi="Times New Roman" w:cs="Times New Roman"/>
-          <w:sz w:val="24"/>
-          <w:szCs w:val="24"/>
-        </w:rPr>
-      </w:pPr>
-    </w:p>
-    <w:p>
-      <w:pPr>
-        <w:rPr>
-          <w:rFonts w:ascii="Times New Roman" w:hAnsi="Times New Roman" w:cs="Times New Roman"/>
-          <w:sz w:val="24"/>
-          <w:szCs w:val="24"/>
-        </w:rPr>
-      </w:pPr>
-    </w:p>
-    <w:p>
-      <w:pPr>
-        <w:rPr>
-          <w:rFonts w:ascii="Times New Roman" w:hAnsi="Times New Roman" w:cs="Times New Roman"/>
-          <w:sz w:val="24"/>
-          <w:szCs w:val="24"/>
-        </w:rPr>
-      </w:pPr>
-    </w:p>
-    <w:p>
-      <w:pPr>
-        <w:rPr>
-          <w:rFonts w:ascii="Times New Roman" w:hAnsi="Times New Roman" w:cs="Times New Roman"/>
-          <w:sz w:val="24"/>
-          <w:szCs w:val="24"/>
-        </w:rPr>
-      </w:pPr>
-    </w:p>
-    <w:p>
-      <w:pPr>
-        <w:rPr>
-          <w:rFonts w:ascii="Times New Roman" w:hAnsi="Times New Roman" w:cs="Times New Roman"/>
-          <w:sz w:val="24"/>
-          <w:szCs w:val="24"/>
-        </w:rPr>
-      </w:pPr>
-    </w:p>
-    <w:p>
-      <w:pPr>
-        <w:rPr>
-          <w:rFonts w:ascii="Times New Roman" w:hAnsi="Times New Roman" w:cs="Times New Roman"/>
-          <w:sz w:val="24"/>
-          <w:szCs w:val="24"/>
-        </w:rPr>
-      </w:pPr>
-    </w:p>
-    <w:p>
-      <w:pPr>
-        <w:rPr>
-          <w:rFonts w:ascii="Times New Roman" w:hAnsi="Times New Roman" w:cs="Times New Roman"/>
-          <w:sz w:val="24"/>
-          <w:szCs w:val="24"/>
-        </w:rPr>
-      </w:pPr>
-    </w:p>
-    <w:p>
-      <w:pPr>
-        <w:rPr>
-          <w:rFonts w:ascii="Times New Roman" w:hAnsi="Times New Roman" w:cs="Times New Roman"/>
-          <w:sz w:val="24"/>
-          <w:szCs w:val="24"/>
-        </w:rPr>
-      </w:pPr>
-    </w:p>
-    <w:p>
-      <w:pPr>
-        <w:rPr>
-          <w:rFonts w:ascii="Times New Roman" w:hAnsi="Times New Roman" w:cs="Times New Roman"/>
-          <w:sz w:val="24"/>
-          <w:szCs w:val="24"/>
-        </w:rPr>
-      </w:pPr>
+      <w:r>
+        <w:rPr>
+          <w:rFonts w:ascii="Times New Roman" w:hAnsi="Times New Roman" w:cs="Times New Roman"/>
+          <w:sz w:val="24"/>
+          <w:szCs w:val="24"/>
+        </w:rPr>
+        <w:t>/</w:t>
+      </w:r>
+      <w:r>
+        <w:rPr>
+          <w:rFonts w:ascii="Times New Roman" w:hAnsi="Times New Roman" w:cs="Times New Roman"/>
+          <w:sz w:val="24"/>
+          <w:szCs w:val="24"/>
+        </w:rPr>
+        <w:t xml:space="preserve"> </w:t>
+      </w:r>
+      <w:r>
+        <w:rPr>
+          <w:rFonts w:ascii="Times New Roman" w:hAnsi="Times New Roman" w:cs="Times New Roman"/>
+          <w:sz w:val="24"/>
+          <w:szCs w:val="24"/>
+        </w:rPr>
+        <w:t>Oncología</w:t>
+      </w:r>
+      <w:r>
+        <w:rPr>
+          <w:rFonts w:ascii="Times New Roman" w:hAnsi="Times New Roman" w:cs="Times New Roman"/>
+          <w:sz w:val="24"/>
+          <w:szCs w:val="24"/>
+        </w:rPr>
+        <w:t xml:space="preserve"> es la r</w:t>
+      </w:r>
+      <w:r>
+        <w:rPr>
+          <w:rFonts w:ascii="Times New Roman" w:hAnsi="Times New Roman" w:cs="Times New Roman"/>
+          <w:sz w:val="24"/>
+          <w:szCs w:val="24"/>
+        </w:rPr>
+        <w:t>ama de la medicina que se centra en el diagnóstico y tratamiento de numerosos trastornos sanguíneos, incluidos el cáncer, la anemia, la leucemia y la enfermedad de Hodgkin, y el diagnóstico y tratamiento de cánceres y tumores benignos y malignos.</w:t>
+      </w:r>
+    </w:p>
+    <w:p>
+      <w:pPr>
+        <w:jc w:val="both"/>
+        <w:rPr>
+          <w:rFonts w:ascii="Times New Roman" w:hAnsi="Times New Roman" w:cs="Times New Roman"/>
+          <w:sz w:val="24"/>
+          <w:szCs w:val="24"/>
+        </w:rPr>
+      </w:pPr>
+      <w:r>
+        <w:rPr>
+          <w:rFonts w:ascii="Times New Roman" w:hAnsi="Times New Roman" w:cs="Times New Roman"/>
+          <w:sz w:val="24"/>
+          <w:szCs w:val="24"/>
+        </w:rPr>
+        <w:t xml:space="preserve">La mejor manera de detectar el melanoma es examinando continuamente </w:t>
+      </w:r>
+      <w:r>
+        <w:rPr>
+          <w:rFonts w:ascii="Times New Roman" w:hAnsi="Times New Roman" w:cs="Times New Roman"/>
+          <w:sz w:val="24"/>
+          <w:szCs w:val="24"/>
+        </w:rPr>
+        <w:t>la</w:t>
+      </w:r>
+      <w:r>
+        <w:rPr>
+          <w:rFonts w:ascii="Times New Roman" w:hAnsi="Times New Roman" w:cs="Times New Roman"/>
+          <w:sz w:val="24"/>
+          <w:szCs w:val="24"/>
+        </w:rPr>
+        <w:t xml:space="preserve"> piel</w:t>
+      </w:r>
+      <w:r>
+        <w:rPr>
+          <w:rFonts w:ascii="Times New Roman" w:hAnsi="Times New Roman" w:cs="Times New Roman"/>
+          <w:sz w:val="24"/>
+          <w:szCs w:val="24"/>
+        </w:rPr>
+        <w:t xml:space="preserve"> de los pacientes</w:t>
+      </w:r>
+      <w:r>
+        <w:rPr>
+          <w:rFonts w:ascii="Times New Roman" w:hAnsi="Times New Roman" w:cs="Times New Roman"/>
+          <w:sz w:val="24"/>
+          <w:szCs w:val="24"/>
+        </w:rPr>
+        <w:t>, especialmente los lunares</w:t>
+      </w:r>
+      <w:r>
+        <w:rPr>
+          <w:rFonts w:ascii="Times New Roman" w:hAnsi="Times New Roman" w:cs="Times New Roman"/>
+          <w:sz w:val="24"/>
+          <w:szCs w:val="24"/>
+        </w:rPr>
+        <w:t xml:space="preserve">, aunque </w:t>
+      </w:r>
+      <w:r>
+        <w:rPr>
+          <w:rFonts w:ascii="Times New Roman" w:hAnsi="Times New Roman" w:cs="Times New Roman"/>
+          <w:sz w:val="24"/>
+          <w:szCs w:val="24"/>
+        </w:rPr>
+        <w:t>una llaga, una protuberancia o un tumor en la piel puede ser un signo de melanoma u otro cáncer de piel</w:t>
+      </w:r>
+      <w:r>
+        <w:rPr>
+          <w:rFonts w:ascii="Times New Roman" w:hAnsi="Times New Roman" w:cs="Times New Roman"/>
+          <w:sz w:val="24"/>
+          <w:szCs w:val="24"/>
+        </w:rPr>
+        <w:t>. El melanoma se puede encontrar en varios lugares incluyendo la espalda, las nalgas, las piernas, el cuero cabelludo, el cuello, detrás de la oreja, las plantas de los pies, las palmas de las manos, dentro de la boca, los genitales y debajo de las uñas.</w:t>
+      </w:r>
+    </w:p>
+    <w:p>
+      <w:pPr>
+        <w:jc w:val="both"/>
+        <w:rPr>
+          <w:rFonts w:ascii="Times New Roman" w:hAnsi="Times New Roman" w:cs="Times New Roman"/>
+          <w:sz w:val="24"/>
+          <w:szCs w:val="24"/>
+        </w:rPr>
+      </w:pPr>
+      <w:r>
+        <w:rPr>
+          <w:rFonts w:ascii="Times New Roman" w:hAnsi="Times New Roman" w:cs="Times New Roman"/>
+          <w:sz w:val="24"/>
+          <w:szCs w:val="24"/>
+        </w:rPr>
+        <w:t>Según la Academia Americana de Dermatología (AAD), aproximadamente del 20</w:t>
+      </w:r>
+      <w:r>
+        <w:rPr>
+          <w:rFonts w:ascii="Times New Roman" w:hAnsi="Times New Roman" w:cs="Times New Roman"/>
+          <w:sz w:val="24"/>
+          <w:szCs w:val="24"/>
+        </w:rPr>
+        <w:t>%</w:t>
+      </w:r>
+      <w:r>
+        <w:rPr>
+          <w:rFonts w:ascii="Times New Roman" w:hAnsi="Times New Roman" w:cs="Times New Roman"/>
+          <w:sz w:val="24"/>
+          <w:szCs w:val="24"/>
+        </w:rPr>
+        <w:t xml:space="preserve"> al 40</w:t>
+      </w:r>
+      <w:r>
+        <w:rPr>
+          <w:rFonts w:ascii="Times New Roman" w:hAnsi="Times New Roman" w:cs="Times New Roman"/>
+          <w:sz w:val="24"/>
+          <w:szCs w:val="24"/>
+        </w:rPr>
+        <w:t xml:space="preserve">% </w:t>
+      </w:r>
+      <w:r>
+        <w:rPr>
+          <w:rFonts w:ascii="Times New Roman" w:hAnsi="Times New Roman" w:cs="Times New Roman"/>
+          <w:sz w:val="24"/>
+          <w:szCs w:val="24"/>
+        </w:rPr>
+        <w:t>de los melanomas se desarrollan a partir de un lunar. Una llaga o tumor que sangra o cambios en el color de la piel también puede ser un signo de cáncer de piel.</w:t>
+      </w:r>
+    </w:p>
+    <w:p>
+      <w:pPr>
+        <w:jc w:val="both"/>
+        <w:rPr>
+          <w:rFonts w:ascii="Times New Roman" w:hAnsi="Times New Roman" w:cs="Times New Roman"/>
+          <w:sz w:val="24"/>
+          <w:szCs w:val="24"/>
+        </w:rPr>
+      </w:pPr>
+      <w:r>
+        <w:rPr>
+          <w:rFonts w:ascii="Times New Roman" w:hAnsi="Times New Roman" w:cs="Times New Roman"/>
+          <w:sz w:val="24"/>
+          <w:szCs w:val="24"/>
+        </w:rPr>
+        <w:t xml:space="preserve">La clave para tratar con éxito el melanoma es reconocer los síntomas a tiempo. </w:t>
+      </w:r>
+      <w:r>
+        <w:rPr>
+          <w:rFonts w:ascii="Times New Roman" w:hAnsi="Times New Roman" w:cs="Times New Roman"/>
+          <w:sz w:val="24"/>
+          <w:szCs w:val="24"/>
+        </w:rPr>
+        <w:t xml:space="preserve">Se recomienda realizar </w:t>
+      </w:r>
+      <w:r>
+        <w:rPr>
+          <w:rFonts w:ascii="Times New Roman" w:hAnsi="Times New Roman" w:cs="Times New Roman"/>
+          <w:sz w:val="24"/>
+          <w:szCs w:val="24"/>
+        </w:rPr>
+        <w:t xml:space="preserve">exámenes corporales anuales por un dermatólogo y </w:t>
+      </w:r>
+      <w:r>
+        <w:rPr>
+          <w:rFonts w:ascii="Times New Roman" w:hAnsi="Times New Roman" w:cs="Times New Roman"/>
+          <w:sz w:val="24"/>
+          <w:szCs w:val="24"/>
+        </w:rPr>
+        <w:t xml:space="preserve">examinarse </w:t>
+      </w:r>
+      <w:r>
+        <w:rPr>
+          <w:rFonts w:ascii="Times New Roman" w:hAnsi="Times New Roman" w:cs="Times New Roman"/>
+          <w:sz w:val="24"/>
+          <w:szCs w:val="24"/>
+        </w:rPr>
+        <w:t xml:space="preserve">la piel una vez al mes. Si </w:t>
+      </w:r>
+      <w:r>
+        <w:rPr>
+          <w:rFonts w:ascii="Times New Roman" w:hAnsi="Times New Roman" w:cs="Times New Roman"/>
+          <w:sz w:val="24"/>
+          <w:szCs w:val="24"/>
+        </w:rPr>
+        <w:t xml:space="preserve">un paciente </w:t>
+      </w:r>
+      <w:r>
+        <w:rPr>
+          <w:rFonts w:ascii="Times New Roman" w:hAnsi="Times New Roman" w:cs="Times New Roman"/>
+          <w:sz w:val="24"/>
+          <w:szCs w:val="24"/>
+        </w:rPr>
+        <w:t>ha tenido cáncer de piel, debe hacerse chequeos regulares para que un médico pueda examinar su piel.</w:t>
+      </w:r>
+    </w:p>
+    <w:p>
+      <w:pPr>
+        <w:jc w:val="both"/>
+        <w:rPr>
+          <w:rFonts w:ascii="Times New Roman" w:hAnsi="Times New Roman" w:cs="Times New Roman"/>
+          <w:sz w:val="24"/>
+          <w:szCs w:val="24"/>
+        </w:rPr>
+      </w:pPr>
+      <w:r>
+        <w:rPr>
+          <w:rFonts w:ascii="Times New Roman" w:hAnsi="Times New Roman" w:cs="Times New Roman"/>
+          <w:sz w:val="24"/>
+          <w:szCs w:val="24"/>
+        </w:rPr>
+        <w:t>Hay un número de pruebas que se pueden ordenar para diagnosticar el cáncer de piel:</w:t>
+      </w:r>
+    </w:p>
+    <w:p>
+      <w:pPr>
+        <w:pStyle w:val="Prrafodelista"/>
+        <w:numPr>
+          <w:ilvl w:val="0"/>
+          <w:numId w:val="2"/>
+        </w:numPr>
+        <w:jc w:val="both"/>
+        <w:rPr>
+          <w:rFonts w:ascii="Times New Roman" w:hAnsi="Times New Roman" w:cs="Times New Roman"/>
+          <w:sz w:val="24"/>
+          <w:szCs w:val="24"/>
+        </w:rPr>
+      </w:pPr>
+      <w:r>
+        <w:rPr>
+          <w:rFonts w:ascii="Times New Roman" w:hAnsi="Times New Roman" w:cs="Times New Roman"/>
+          <w:sz w:val="24"/>
+          <w:szCs w:val="24"/>
+        </w:rPr>
+        <w:t>Biopsia</w:t>
+      </w:r>
+    </w:p>
+    <w:p>
+      <w:pPr>
+        <w:pStyle w:val="Prrafodelista"/>
+        <w:numPr>
+          <w:ilvl w:val="0"/>
+          <w:numId w:val="2"/>
+        </w:numPr>
+        <w:jc w:val="both"/>
+        <w:rPr>
+          <w:rFonts w:ascii="Times New Roman" w:hAnsi="Times New Roman" w:cs="Times New Roman"/>
+          <w:sz w:val="24"/>
+          <w:szCs w:val="24"/>
+        </w:rPr>
+      </w:pPr>
+      <w:r>
+        <w:rPr>
+          <w:rFonts w:ascii="Times New Roman" w:hAnsi="Times New Roman" w:cs="Times New Roman"/>
+          <w:sz w:val="24"/>
+          <w:szCs w:val="24"/>
+        </w:rPr>
+        <w:t>Tomografía computarizada (TC)</w:t>
+      </w:r>
+    </w:p>
+    <w:p>
+      <w:pPr>
+        <w:pStyle w:val="Prrafodelista"/>
+        <w:numPr>
+          <w:ilvl w:val="0"/>
+          <w:numId w:val="2"/>
+        </w:numPr>
+        <w:jc w:val="both"/>
+        <w:rPr>
+          <w:rFonts w:ascii="Times New Roman" w:hAnsi="Times New Roman" w:cs="Times New Roman"/>
+          <w:sz w:val="24"/>
+          <w:szCs w:val="24"/>
+        </w:rPr>
+      </w:pPr>
+      <w:r>
+        <w:rPr>
+          <w:rFonts w:ascii="Times New Roman" w:hAnsi="Times New Roman" w:cs="Times New Roman"/>
+          <w:sz w:val="24"/>
+          <w:szCs w:val="24"/>
+        </w:rPr>
+        <w:t>Imagen de resonancia magnética (IRM)</w:t>
+      </w:r>
+    </w:p>
+    <w:p>
+      <w:pPr>
+        <w:pStyle w:val="Prrafodelista"/>
+        <w:numPr>
+          <w:ilvl w:val="0"/>
+          <w:numId w:val="2"/>
+        </w:numPr>
+        <w:jc w:val="both"/>
+        <w:rPr>
+          <w:rFonts w:ascii="Times New Roman" w:hAnsi="Times New Roman" w:cs="Times New Roman"/>
+          <w:sz w:val="24"/>
+          <w:szCs w:val="24"/>
+        </w:rPr>
+      </w:pPr>
+      <w:r>
+        <w:rPr>
+          <w:rFonts w:ascii="Times New Roman" w:hAnsi="Times New Roman" w:cs="Times New Roman"/>
+          <w:sz w:val="24"/>
+          <w:szCs w:val="24"/>
+        </w:rPr>
+        <w:t>Tomografía por emisión de positrones (TEP)</w:t>
+      </w:r>
+    </w:p>
+    <w:p>
+      <w:pPr>
+        <w:jc w:val="both"/>
+        <w:rPr>
+          <w:rFonts w:ascii="Times New Roman" w:hAnsi="Times New Roman" w:cs="Times New Roman"/>
+          <w:sz w:val="24"/>
+          <w:szCs w:val="24"/>
+        </w:rPr>
+      </w:pPr>
+      <w:r>
+        <w:rPr>
+          <w:rFonts w:ascii="Times New Roman" w:hAnsi="Times New Roman" w:cs="Times New Roman"/>
+          <w:sz w:val="24"/>
+          <w:szCs w:val="24"/>
+        </w:rPr>
+        <w:t xml:space="preserve">Por lo que un clasificador que sea capaz de </w:t>
+      </w:r>
+      <w:r>
+        <w:rPr>
+          <w:rFonts w:ascii="Times New Roman" w:hAnsi="Times New Roman" w:cs="Times New Roman"/>
+          <w:sz w:val="24"/>
+          <w:szCs w:val="24"/>
+        </w:rPr>
+        <w:t>discernir</w:t>
+      </w:r>
+      <w:r>
+        <w:rPr>
+          <w:rFonts w:ascii="Times New Roman" w:hAnsi="Times New Roman" w:cs="Times New Roman"/>
+          <w:sz w:val="24"/>
+          <w:szCs w:val="24"/>
+        </w:rPr>
+        <w:t xml:space="preserve"> entre imágenes de piel </w:t>
+      </w:r>
+      <w:r>
+        <w:rPr>
+          <w:rFonts w:ascii="Times New Roman" w:hAnsi="Times New Roman" w:cs="Times New Roman"/>
+          <w:sz w:val="24"/>
+          <w:szCs w:val="24"/>
+        </w:rPr>
+        <w:t>de</w:t>
+      </w:r>
+      <w:r>
+        <w:rPr>
+          <w:rFonts w:ascii="Times New Roman" w:hAnsi="Times New Roman" w:cs="Times New Roman"/>
+          <w:sz w:val="24"/>
+          <w:szCs w:val="24"/>
+        </w:rPr>
+        <w:t xml:space="preserve"> </w:t>
+      </w:r>
+      <w:proofErr w:type="gramStart"/>
+      <w:r>
+        <w:rPr>
+          <w:rFonts w:ascii="Times New Roman" w:hAnsi="Times New Roman" w:cs="Times New Roman"/>
+          <w:sz w:val="24"/>
+          <w:szCs w:val="24"/>
+        </w:rPr>
+        <w:t>cáncer maligno</w:t>
+      </w:r>
+      <w:proofErr w:type="gramEnd"/>
+      <w:r>
+        <w:rPr>
+          <w:rFonts w:ascii="Times New Roman" w:hAnsi="Times New Roman" w:cs="Times New Roman"/>
+          <w:sz w:val="24"/>
+          <w:szCs w:val="24"/>
+        </w:rPr>
+        <w:t xml:space="preserve"> </w:t>
+      </w:r>
+      <w:r>
+        <w:rPr>
+          <w:rFonts w:ascii="Times New Roman" w:hAnsi="Times New Roman" w:cs="Times New Roman"/>
+          <w:sz w:val="24"/>
+          <w:szCs w:val="24"/>
+        </w:rPr>
+        <w:t xml:space="preserve">y benigno </w:t>
+      </w:r>
+      <w:r>
+        <w:rPr>
+          <w:rFonts w:ascii="Times New Roman" w:hAnsi="Times New Roman" w:cs="Times New Roman"/>
+          <w:sz w:val="24"/>
+          <w:szCs w:val="24"/>
+        </w:rPr>
+        <w:t>ayudaría al diagnóstico mensual que deben hacer los médicos a sus pacientes</w:t>
+      </w:r>
+      <w:r>
+        <w:rPr>
+          <w:rFonts w:ascii="Times New Roman" w:hAnsi="Times New Roman" w:cs="Times New Roman"/>
+          <w:sz w:val="24"/>
+          <w:szCs w:val="24"/>
+        </w:rPr>
+        <w:t xml:space="preserve"> además de </w:t>
+      </w:r>
+      <w:r>
+        <w:rPr>
+          <w:rFonts w:ascii="Times New Roman" w:hAnsi="Times New Roman" w:cs="Times New Roman"/>
+          <w:sz w:val="24"/>
+          <w:szCs w:val="24"/>
+        </w:rPr>
+        <w:t>reconocer los síntomas a tiempo</w:t>
+      </w:r>
+      <w:r>
+        <w:rPr>
+          <w:rFonts w:ascii="Times New Roman" w:hAnsi="Times New Roman" w:cs="Times New Roman"/>
+          <w:sz w:val="24"/>
+          <w:szCs w:val="24"/>
+        </w:rPr>
+        <w:t>.</w:t>
+      </w:r>
     </w:p>
     <w:p>
       <w:pPr>
@@ -4857,7 +5134,7 @@
           <w:szCs w:val="32"/>
         </w:rPr>
       </w:pPr>
-      <w:bookmarkStart w:id="9" w:name="_Toc64033114"/>
+      <w:bookmarkStart w:id="9" w:name="_Toc64560007"/>
       <w:r>
         <w:rPr>
           <w:rFonts w:ascii="Times New Roman" w:hAnsi="Times New Roman" w:cs="Times New Roman"/>
@@ -4900,46 +5177,681 @@
     <w:p>
       <w:pPr>
         <w:spacing w:after="0"/>
-        <w:rPr>
-          <w:rFonts w:ascii="Times New Roman" w:hAnsi="Times New Roman" w:cs="Times New Roman"/>
-          <w:sz w:val="24"/>
-          <w:szCs w:val="24"/>
-        </w:rPr>
-      </w:pPr>
-      <w:r>
-        <w:rPr>
-          <w:rFonts w:ascii="Times New Roman" w:hAnsi="Times New Roman" w:cs="Times New Roman"/>
-          <w:sz w:val="24"/>
-          <w:szCs w:val="24"/>
-        </w:rPr>
-        <w:t xml:space="preserve">Escribe sobre el conjunto de datos (de donde se sacó, </w:t>
+        <w:jc w:val="both"/>
+        <w:rPr>
+          <w:rFonts w:ascii="Times New Roman" w:hAnsi="Times New Roman" w:cs="Times New Roman"/>
+          <w:sz w:val="24"/>
+          <w:szCs w:val="24"/>
+        </w:rPr>
+      </w:pPr>
+      <w:r>
+        <w:rPr>
+          <w:rFonts w:ascii="Times New Roman" w:hAnsi="Times New Roman" w:cs="Times New Roman"/>
+          <w:sz w:val="24"/>
+          <w:szCs w:val="24"/>
+        </w:rPr>
+        <w:t xml:space="preserve">Para crear un modelo que sea capaz de clasificar las imágenes de cáncer se ha hecho uso de un </w:t>
+      </w:r>
+      <w:r>
+        <w:rPr>
+          <w:rFonts w:ascii="Times New Roman" w:hAnsi="Times New Roman" w:cs="Times New Roman"/>
+          <w:sz w:val="24"/>
+          <w:szCs w:val="24"/>
+        </w:rPr>
+        <w:t xml:space="preserve">conjunto de datos generado por la </w:t>
+      </w:r>
+      <w:r>
+        <w:rPr>
+          <w:rFonts w:ascii="Times New Roman" w:hAnsi="Times New Roman" w:cs="Times New Roman"/>
+          <w:i/>
+          <w:iCs/>
+          <w:sz w:val="24"/>
+          <w:szCs w:val="24"/>
+        </w:rPr>
+        <w:t xml:space="preserve">International Skin </w:t>
       </w:r>
       <w:proofErr w:type="spellStart"/>
       <w:r>
         <w:rPr>
           <w:rFonts w:ascii="Times New Roman" w:hAnsi="Times New Roman" w:cs="Times New Roman"/>
-          <w:sz w:val="24"/>
-          <w:szCs w:val="24"/>
-        </w:rPr>
-        <w:t>desiquilibrado</w:t>
+          <w:i/>
+          <w:iCs/>
+          <w:sz w:val="24"/>
+          <w:szCs w:val="24"/>
+        </w:rPr>
+        <w:t>Imaging</w:t>
       </w:r>
       <w:proofErr w:type="spellEnd"/>
       <w:r>
         <w:rPr>
           <w:rFonts w:ascii="Times New Roman" w:hAnsi="Times New Roman" w:cs="Times New Roman"/>
-          <w:sz w:val="24"/>
-          <w:szCs w:val="24"/>
-        </w:rPr>
-        <w:t>…)</w:t>
-      </w:r>
-      <w:r>
-        <w:rPr>
-          <w:rFonts w:ascii="Times New Roman" w:hAnsi="Times New Roman" w:cs="Times New Roman"/>
-          <w:sz w:val="24"/>
-          <w:szCs w:val="24"/>
-        </w:rPr>
-        <w:t xml:space="preserve"> el preprocesamiento.</w:t>
-      </w:r>
+          <w:i/>
+          <w:iCs/>
+          <w:sz w:val="24"/>
+          <w:szCs w:val="24"/>
+        </w:rPr>
+        <w:t xml:space="preserve"> </w:t>
+      </w:r>
+      <w:proofErr w:type="spellStart"/>
+      <w:r>
+        <w:rPr>
+          <w:rFonts w:ascii="Times New Roman" w:hAnsi="Times New Roman" w:cs="Times New Roman"/>
+          <w:i/>
+          <w:iCs/>
+          <w:sz w:val="24"/>
+          <w:szCs w:val="24"/>
+        </w:rPr>
+        <w:t>Collaboration</w:t>
+      </w:r>
+      <w:proofErr w:type="spellEnd"/>
+      <w:r>
+        <w:rPr>
+          <w:rFonts w:ascii="Times New Roman" w:hAnsi="Times New Roman" w:cs="Times New Roman"/>
+          <w:sz w:val="24"/>
+          <w:szCs w:val="24"/>
+        </w:rPr>
+        <w:t xml:space="preserve"> (</w:t>
+      </w:r>
+      <w:r>
+        <w:rPr>
+          <w:rFonts w:ascii="Times New Roman" w:hAnsi="Times New Roman" w:cs="Times New Roman"/>
+          <w:i/>
+          <w:iCs/>
+          <w:sz w:val="24"/>
+          <w:szCs w:val="24"/>
+        </w:rPr>
+        <w:t>ISIC</w:t>
+      </w:r>
+      <w:r>
+        <w:rPr>
+          <w:rFonts w:ascii="Times New Roman" w:hAnsi="Times New Roman" w:cs="Times New Roman"/>
+          <w:sz w:val="24"/>
+          <w:szCs w:val="24"/>
+        </w:rPr>
+        <w:t xml:space="preserve">) </w:t>
+      </w:r>
+      <w:r>
+        <w:rPr>
+          <w:rFonts w:ascii="Times New Roman" w:hAnsi="Times New Roman" w:cs="Times New Roman"/>
+          <w:sz w:val="24"/>
+          <w:szCs w:val="24"/>
+        </w:rPr>
+        <w:t xml:space="preserve">en </w:t>
+      </w:r>
+      <w:proofErr w:type="spellStart"/>
+      <w:r>
+        <w:rPr>
+          <w:rFonts w:ascii="Times New Roman" w:hAnsi="Times New Roman" w:cs="Times New Roman"/>
+          <w:sz w:val="24"/>
+          <w:szCs w:val="24"/>
+        </w:rPr>
+        <w:t>e</w:t>
+      </w:r>
+      <w:r>
+        <w:rPr>
+          <w:rFonts w:ascii="Times New Roman" w:hAnsi="Times New Roman" w:cs="Times New Roman"/>
+          <w:sz w:val="24"/>
+          <w:szCs w:val="24"/>
+        </w:rPr>
+        <w:t>n</w:t>
+      </w:r>
+      <w:proofErr w:type="spellEnd"/>
+      <w:r>
+        <w:rPr>
+          <w:rFonts w:ascii="Times New Roman" w:hAnsi="Times New Roman" w:cs="Times New Roman"/>
+          <w:sz w:val="24"/>
+          <w:szCs w:val="24"/>
+        </w:rPr>
+        <w:t xml:space="preserve"> donde </w:t>
+      </w:r>
+      <w:r>
+        <w:rPr>
+          <w:rFonts w:ascii="Times New Roman" w:hAnsi="Times New Roman" w:cs="Times New Roman"/>
+          <w:sz w:val="24"/>
+          <w:szCs w:val="24"/>
+        </w:rPr>
+        <w:t xml:space="preserve">las imágenes provienen de las siguientes fuentes: </w:t>
+      </w:r>
+      <w:r>
+        <w:rPr>
+          <w:rFonts w:ascii="Times New Roman" w:hAnsi="Times New Roman" w:cs="Times New Roman"/>
+          <w:i/>
+          <w:iCs/>
+          <w:sz w:val="24"/>
+          <w:szCs w:val="24"/>
+        </w:rPr>
+        <w:t xml:space="preserve">Hospital </w:t>
+      </w:r>
+      <w:proofErr w:type="spellStart"/>
+      <w:r>
+        <w:rPr>
+          <w:rFonts w:ascii="Times New Roman" w:hAnsi="Times New Roman" w:cs="Times New Roman"/>
+          <w:i/>
+          <w:iCs/>
+          <w:sz w:val="24"/>
+          <w:szCs w:val="24"/>
+        </w:rPr>
+        <w:t>Clínic</w:t>
+      </w:r>
+      <w:proofErr w:type="spellEnd"/>
+      <w:r>
+        <w:rPr>
+          <w:rFonts w:ascii="Times New Roman" w:hAnsi="Times New Roman" w:cs="Times New Roman"/>
+          <w:i/>
+          <w:iCs/>
+          <w:sz w:val="24"/>
+          <w:szCs w:val="24"/>
+        </w:rPr>
+        <w:t xml:space="preserve"> de Barcelona, ​​Medical </w:t>
+      </w:r>
+      <w:proofErr w:type="spellStart"/>
+      <w:r>
+        <w:rPr>
+          <w:rFonts w:ascii="Times New Roman" w:hAnsi="Times New Roman" w:cs="Times New Roman"/>
+          <w:i/>
+          <w:iCs/>
+          <w:sz w:val="24"/>
+          <w:szCs w:val="24"/>
+        </w:rPr>
+        <w:t>University</w:t>
+      </w:r>
+      <w:proofErr w:type="spellEnd"/>
+      <w:r>
+        <w:rPr>
+          <w:rFonts w:ascii="Times New Roman" w:hAnsi="Times New Roman" w:cs="Times New Roman"/>
+          <w:i/>
+          <w:iCs/>
+          <w:sz w:val="24"/>
+          <w:szCs w:val="24"/>
+        </w:rPr>
+        <w:t xml:space="preserve"> </w:t>
+      </w:r>
+      <w:proofErr w:type="spellStart"/>
+      <w:r>
+        <w:rPr>
+          <w:rFonts w:ascii="Times New Roman" w:hAnsi="Times New Roman" w:cs="Times New Roman"/>
+          <w:i/>
+          <w:iCs/>
+          <w:sz w:val="24"/>
+          <w:szCs w:val="24"/>
+        </w:rPr>
+        <w:t>of</w:t>
+      </w:r>
+      <w:proofErr w:type="spellEnd"/>
+      <w:r>
+        <w:rPr>
+          <w:rFonts w:ascii="Times New Roman" w:hAnsi="Times New Roman" w:cs="Times New Roman"/>
+          <w:i/>
+          <w:iCs/>
+          <w:sz w:val="24"/>
+          <w:szCs w:val="24"/>
+        </w:rPr>
+        <w:t xml:space="preserve"> </w:t>
+      </w:r>
+      <w:proofErr w:type="spellStart"/>
+      <w:r>
+        <w:rPr>
+          <w:rFonts w:ascii="Times New Roman" w:hAnsi="Times New Roman" w:cs="Times New Roman"/>
+          <w:i/>
+          <w:iCs/>
+          <w:sz w:val="24"/>
+          <w:szCs w:val="24"/>
+        </w:rPr>
+        <w:t>Vienna</w:t>
+      </w:r>
+      <w:proofErr w:type="spellEnd"/>
+      <w:r>
+        <w:rPr>
+          <w:rFonts w:ascii="Times New Roman" w:hAnsi="Times New Roman" w:cs="Times New Roman"/>
+          <w:i/>
+          <w:iCs/>
+          <w:sz w:val="24"/>
+          <w:szCs w:val="24"/>
+        </w:rPr>
+        <w:t xml:space="preserve">, Memorial Sloan Kettering </w:t>
+      </w:r>
+      <w:proofErr w:type="spellStart"/>
+      <w:r>
+        <w:rPr>
+          <w:rFonts w:ascii="Times New Roman" w:hAnsi="Times New Roman" w:cs="Times New Roman"/>
+          <w:i/>
+          <w:iCs/>
+          <w:sz w:val="24"/>
+          <w:szCs w:val="24"/>
+        </w:rPr>
+        <w:t>Cancer</w:t>
+      </w:r>
+      <w:proofErr w:type="spellEnd"/>
+      <w:r>
+        <w:rPr>
+          <w:rFonts w:ascii="Times New Roman" w:hAnsi="Times New Roman" w:cs="Times New Roman"/>
+          <w:i/>
+          <w:iCs/>
+          <w:sz w:val="24"/>
+          <w:szCs w:val="24"/>
+        </w:rPr>
+        <w:t xml:space="preserve"> Center, Melanoma </w:t>
+      </w:r>
+      <w:proofErr w:type="spellStart"/>
+      <w:r>
+        <w:rPr>
+          <w:rFonts w:ascii="Times New Roman" w:hAnsi="Times New Roman" w:cs="Times New Roman"/>
+          <w:i/>
+          <w:iCs/>
+          <w:sz w:val="24"/>
+          <w:szCs w:val="24"/>
+        </w:rPr>
+        <w:t>Institute</w:t>
+      </w:r>
+      <w:proofErr w:type="spellEnd"/>
+      <w:r>
+        <w:rPr>
+          <w:rFonts w:ascii="Times New Roman" w:hAnsi="Times New Roman" w:cs="Times New Roman"/>
+          <w:i/>
+          <w:iCs/>
+          <w:sz w:val="24"/>
+          <w:szCs w:val="24"/>
+        </w:rPr>
+        <w:t xml:space="preserve"> Australia, </w:t>
+      </w:r>
+      <w:proofErr w:type="spellStart"/>
+      <w:r>
+        <w:rPr>
+          <w:rFonts w:ascii="Times New Roman" w:hAnsi="Times New Roman" w:cs="Times New Roman"/>
+          <w:i/>
+          <w:iCs/>
+          <w:sz w:val="24"/>
+          <w:szCs w:val="24"/>
+        </w:rPr>
+        <w:t>University</w:t>
+      </w:r>
+      <w:proofErr w:type="spellEnd"/>
+      <w:r>
+        <w:rPr>
+          <w:rFonts w:ascii="Times New Roman" w:hAnsi="Times New Roman" w:cs="Times New Roman"/>
+          <w:i/>
+          <w:iCs/>
+          <w:sz w:val="24"/>
+          <w:szCs w:val="24"/>
+        </w:rPr>
+        <w:t xml:space="preserve"> </w:t>
+      </w:r>
+      <w:proofErr w:type="spellStart"/>
+      <w:r>
+        <w:rPr>
+          <w:rFonts w:ascii="Times New Roman" w:hAnsi="Times New Roman" w:cs="Times New Roman"/>
+          <w:i/>
+          <w:iCs/>
+          <w:sz w:val="24"/>
+          <w:szCs w:val="24"/>
+        </w:rPr>
+        <w:t>of</w:t>
+      </w:r>
+      <w:proofErr w:type="spellEnd"/>
+      <w:r>
+        <w:rPr>
+          <w:rFonts w:ascii="Times New Roman" w:hAnsi="Times New Roman" w:cs="Times New Roman"/>
+          <w:i/>
+          <w:iCs/>
+          <w:sz w:val="24"/>
+          <w:szCs w:val="24"/>
+        </w:rPr>
+        <w:t xml:space="preserve"> Queensland </w:t>
+      </w:r>
+      <w:r>
+        <w:rPr>
+          <w:rFonts w:ascii="Times New Roman" w:hAnsi="Times New Roman" w:cs="Times New Roman"/>
+          <w:sz w:val="24"/>
+          <w:szCs w:val="24"/>
+        </w:rPr>
+        <w:t xml:space="preserve">y </w:t>
+      </w:r>
+      <w:proofErr w:type="spellStart"/>
+      <w:r>
+        <w:rPr>
+          <w:rFonts w:ascii="Times New Roman" w:hAnsi="Times New Roman" w:cs="Times New Roman"/>
+          <w:i/>
+          <w:iCs/>
+          <w:sz w:val="24"/>
+          <w:szCs w:val="24"/>
+        </w:rPr>
+        <w:t>University</w:t>
+      </w:r>
+      <w:proofErr w:type="spellEnd"/>
+      <w:r>
+        <w:rPr>
+          <w:rFonts w:ascii="Times New Roman" w:hAnsi="Times New Roman" w:cs="Times New Roman"/>
+          <w:i/>
+          <w:iCs/>
+          <w:sz w:val="24"/>
+          <w:szCs w:val="24"/>
+        </w:rPr>
+        <w:t xml:space="preserve"> </w:t>
+      </w:r>
+      <w:proofErr w:type="spellStart"/>
+      <w:r>
+        <w:rPr>
+          <w:rFonts w:ascii="Times New Roman" w:hAnsi="Times New Roman" w:cs="Times New Roman"/>
+          <w:i/>
+          <w:iCs/>
+          <w:sz w:val="24"/>
+          <w:szCs w:val="24"/>
+        </w:rPr>
+        <w:t>of</w:t>
+      </w:r>
+      <w:proofErr w:type="spellEnd"/>
+      <w:r>
+        <w:rPr>
+          <w:rFonts w:ascii="Times New Roman" w:hAnsi="Times New Roman" w:cs="Times New Roman"/>
+          <w:i/>
+          <w:iCs/>
+          <w:sz w:val="24"/>
+          <w:szCs w:val="24"/>
+        </w:rPr>
+        <w:t xml:space="preserve"> Athens Escuela de Medicina</w:t>
+      </w:r>
+      <w:r>
+        <w:rPr>
+          <w:rFonts w:ascii="Times New Roman" w:hAnsi="Times New Roman" w:cs="Times New Roman"/>
+          <w:sz w:val="24"/>
+          <w:szCs w:val="24"/>
+        </w:rPr>
+        <w:t>.</w:t>
+      </w:r>
+    </w:p>
+    <w:p>
+      <w:pPr>
+        <w:spacing w:after="0"/>
+        <w:jc w:val="both"/>
+        <w:rPr>
+          <w:rFonts w:ascii="Times New Roman" w:hAnsi="Times New Roman" w:cs="Times New Roman"/>
+          <w:sz w:val="24"/>
+          <w:szCs w:val="24"/>
+        </w:rPr>
+      </w:pPr>
+    </w:p>
+    <w:p>
+      <w:pPr>
+        <w:spacing w:after="0"/>
+        <w:jc w:val="both"/>
+        <w:rPr>
+          <w:rFonts w:ascii="Times New Roman" w:hAnsi="Times New Roman" w:cs="Times New Roman"/>
+          <w:sz w:val="24"/>
+          <w:szCs w:val="24"/>
+        </w:rPr>
+      </w:pPr>
+      <w:r>
+        <w:rPr>
+          <w:rFonts w:ascii="Times New Roman" w:hAnsi="Times New Roman" w:cs="Times New Roman"/>
+          <w:sz w:val="24"/>
+          <w:szCs w:val="24"/>
+        </w:rPr>
+        <w:t xml:space="preserve">Este conjunto de datos </w:t>
+      </w:r>
+      <w:r>
+        <w:rPr>
+          <w:rFonts w:ascii="Times New Roman" w:hAnsi="Times New Roman" w:cs="Times New Roman"/>
+          <w:sz w:val="24"/>
+          <w:szCs w:val="24"/>
+        </w:rPr>
+        <w:t>contiene 33</w:t>
+      </w:r>
+      <w:r>
+        <w:rPr>
+          <w:rFonts w:ascii="Times New Roman" w:hAnsi="Times New Roman" w:cs="Times New Roman"/>
+          <w:sz w:val="24"/>
+          <w:szCs w:val="24"/>
+        </w:rPr>
+        <w:t>.</w:t>
+      </w:r>
+      <w:r>
+        <w:rPr>
+          <w:rFonts w:ascii="Times New Roman" w:hAnsi="Times New Roman" w:cs="Times New Roman"/>
+          <w:sz w:val="24"/>
+          <w:szCs w:val="24"/>
+        </w:rPr>
+        <w:t xml:space="preserve">126 imágenes de entrenamiento </w:t>
+      </w:r>
+      <w:proofErr w:type="spellStart"/>
+      <w:r>
+        <w:rPr>
+          <w:rFonts w:ascii="Times New Roman" w:hAnsi="Times New Roman" w:cs="Times New Roman"/>
+          <w:sz w:val="24"/>
+          <w:szCs w:val="24"/>
+        </w:rPr>
+        <w:t>dermatoscópicas</w:t>
+      </w:r>
+      <w:proofErr w:type="spellEnd"/>
+      <w:r>
+        <w:rPr>
+          <w:rFonts w:ascii="Times New Roman" w:hAnsi="Times New Roman" w:cs="Times New Roman"/>
+          <w:sz w:val="24"/>
+          <w:szCs w:val="24"/>
+        </w:rPr>
+        <w:t xml:space="preserve"> de lesiones cutáneas benignas y malignas únicas de más de 2</w:t>
+      </w:r>
+      <w:r>
+        <w:rPr>
+          <w:rFonts w:ascii="Times New Roman" w:hAnsi="Times New Roman" w:cs="Times New Roman"/>
+          <w:sz w:val="24"/>
+          <w:szCs w:val="24"/>
+        </w:rPr>
+        <w:t>.</w:t>
+      </w:r>
+      <w:r>
+        <w:rPr>
+          <w:rFonts w:ascii="Times New Roman" w:hAnsi="Times New Roman" w:cs="Times New Roman"/>
+          <w:sz w:val="24"/>
+          <w:szCs w:val="24"/>
+        </w:rPr>
+        <w:t xml:space="preserve">000 pacientes. Cada imagen se asocia con una de estas personas mediante un identificador de paciente único. Todos los diagnósticos malignos se han confirmado mediante histopatología, y los diagnósticos benignos se han confirmado mediante el acuerdo de expertos, el seguimiento longitudinal o la histopatología. </w:t>
+      </w:r>
+    </w:p>
+    <w:p>
+      <w:pPr>
+        <w:spacing w:after="0"/>
+        <w:jc w:val="both"/>
+        <w:rPr>
+          <w:rFonts w:ascii="Times New Roman" w:hAnsi="Times New Roman" w:cs="Times New Roman"/>
+          <w:sz w:val="24"/>
+          <w:szCs w:val="24"/>
+        </w:rPr>
+      </w:pPr>
+    </w:p>
+    <w:p>
+      <w:pPr>
+        <w:spacing w:after="0"/>
+        <w:jc w:val="both"/>
+        <w:rPr>
+          <w:rFonts w:ascii="Times New Roman" w:hAnsi="Times New Roman" w:cs="Times New Roman"/>
+          <w:sz w:val="24"/>
+          <w:szCs w:val="24"/>
+        </w:rPr>
+      </w:pPr>
+      <w:r>
+        <w:rPr>
+          <w:rFonts w:ascii="Times New Roman" w:hAnsi="Times New Roman" w:cs="Times New Roman"/>
+          <w:sz w:val="24"/>
+          <w:szCs w:val="24"/>
+        </w:rPr>
+        <w:t xml:space="preserve">El conjunto de datos fue seleccionado para el </w:t>
+      </w:r>
+      <w:r>
+        <w:rPr>
+          <w:rFonts w:ascii="Times New Roman" w:hAnsi="Times New Roman" w:cs="Times New Roman"/>
+          <w:i/>
+          <w:iCs/>
+          <w:sz w:val="24"/>
+          <w:szCs w:val="24"/>
+        </w:rPr>
+        <w:t xml:space="preserve">SIIM-ISIC Melanoma </w:t>
+      </w:r>
+      <w:proofErr w:type="spellStart"/>
+      <w:r>
+        <w:rPr>
+          <w:rFonts w:ascii="Times New Roman" w:hAnsi="Times New Roman" w:cs="Times New Roman"/>
+          <w:i/>
+          <w:iCs/>
+          <w:sz w:val="24"/>
+          <w:szCs w:val="24"/>
+        </w:rPr>
+        <w:t>Classification</w:t>
+      </w:r>
+      <w:proofErr w:type="spellEnd"/>
+      <w:r>
+        <w:rPr>
+          <w:rFonts w:ascii="Times New Roman" w:hAnsi="Times New Roman" w:cs="Times New Roman"/>
+          <w:i/>
+          <w:iCs/>
+          <w:sz w:val="24"/>
+          <w:szCs w:val="24"/>
+        </w:rPr>
+        <w:t xml:space="preserve"> </w:t>
+      </w:r>
+      <w:proofErr w:type="spellStart"/>
+      <w:r>
+        <w:rPr>
+          <w:rFonts w:ascii="Times New Roman" w:hAnsi="Times New Roman" w:cs="Times New Roman"/>
+          <w:i/>
+          <w:iCs/>
+          <w:sz w:val="24"/>
+          <w:szCs w:val="24"/>
+        </w:rPr>
+        <w:t>Challenge</w:t>
+      </w:r>
+      <w:proofErr w:type="spellEnd"/>
+      <w:r>
+        <w:rPr>
+          <w:rFonts w:ascii="Times New Roman" w:hAnsi="Times New Roman" w:cs="Times New Roman"/>
+          <w:i/>
+          <w:iCs/>
+          <w:sz w:val="24"/>
+          <w:szCs w:val="24"/>
+        </w:rPr>
+        <w:t xml:space="preserve"> </w:t>
+      </w:r>
+      <w:r>
+        <w:rPr>
+          <w:rFonts w:ascii="Times New Roman" w:hAnsi="Times New Roman" w:cs="Times New Roman"/>
+          <w:sz w:val="24"/>
+          <w:szCs w:val="24"/>
+        </w:rPr>
+        <w:t xml:space="preserve">organizado en </w:t>
+      </w:r>
+      <w:proofErr w:type="spellStart"/>
+      <w:r>
+        <w:rPr>
+          <w:rFonts w:ascii="Times New Roman" w:hAnsi="Times New Roman" w:cs="Times New Roman"/>
+          <w:i/>
+          <w:iCs/>
+          <w:sz w:val="24"/>
+          <w:szCs w:val="24"/>
+        </w:rPr>
+        <w:t>Kaggle</w:t>
+      </w:r>
+      <w:proofErr w:type="spellEnd"/>
+      <w:r>
+        <w:rPr>
+          <w:rFonts w:ascii="Times New Roman" w:hAnsi="Times New Roman" w:cs="Times New Roman"/>
+          <w:sz w:val="24"/>
+          <w:szCs w:val="24"/>
+        </w:rPr>
+        <w:t xml:space="preserve"> durante el verano de 2020.</w:t>
+      </w:r>
+    </w:p>
+    <w:p>
+      <w:pPr>
+        <w:spacing w:after="0"/>
+        <w:rPr>
+          <w:rFonts w:ascii="Times New Roman" w:hAnsi="Times New Roman" w:cs="Times New Roman"/>
+          <w:sz w:val="24"/>
+          <w:szCs w:val="24"/>
+        </w:rPr>
+      </w:pPr>
+    </w:p>
+    <w:p>
+      <w:pPr>
+        <w:pStyle w:val="Prrafodelista"/>
+        <w:numPr>
+          <w:ilvl w:val="0"/>
+          <w:numId w:val="3"/>
+        </w:numPr>
+        <w:spacing w:after="0"/>
+        <w:jc w:val="both"/>
+        <w:rPr>
+          <w:rFonts w:ascii="Times New Roman" w:hAnsi="Times New Roman" w:cs="Times New Roman"/>
+          <w:sz w:val="24"/>
+          <w:szCs w:val="24"/>
+        </w:rPr>
+      </w:pPr>
+      <w:r>
+        <w:rPr>
+          <w:rFonts w:ascii="Times New Roman" w:hAnsi="Times New Roman" w:cs="Times New Roman"/>
+          <w:sz w:val="24"/>
+          <w:szCs w:val="24"/>
+        </w:rPr>
+        <w:t xml:space="preserve">Escribe sobre </w:t>
+      </w:r>
+      <w:r>
+        <w:rPr>
+          <w:rFonts w:ascii="Times New Roman" w:hAnsi="Times New Roman" w:cs="Times New Roman"/>
+          <w:sz w:val="24"/>
+          <w:szCs w:val="24"/>
+        </w:rPr>
+        <w:t>el preprocesamiento</w:t>
+      </w:r>
+      <w:r>
+        <w:rPr>
+          <w:rFonts w:ascii="Times New Roman" w:hAnsi="Times New Roman" w:cs="Times New Roman"/>
+          <w:sz w:val="24"/>
+          <w:szCs w:val="24"/>
+        </w:rPr>
+        <w:t xml:space="preserve"> (desequilibrado, tipo de red que se va a usar…)</w:t>
+      </w:r>
+      <w:r>
+        <w:rPr>
+          <w:rFonts w:ascii="Times New Roman" w:hAnsi="Times New Roman" w:cs="Times New Roman"/>
+          <w:sz w:val="24"/>
+          <w:szCs w:val="24"/>
+        </w:rPr>
+        <w:t>.</w:t>
+      </w:r>
+    </w:p>
+    <w:p>
+      <w:pPr>
+        <w:rPr>
+          <w:rFonts w:ascii="Times New Roman" w:hAnsi="Times New Roman" w:cs="Times New Roman"/>
+          <w:sz w:val="24"/>
+          <w:szCs w:val="24"/>
+        </w:rPr>
+      </w:pPr>
+    </w:p>
+    <w:p>
+      <w:pPr>
+        <w:rPr>
+          <w:rFonts w:ascii="Times New Roman" w:hAnsi="Times New Roman" w:cs="Times New Roman"/>
+          <w:sz w:val="24"/>
+          <w:szCs w:val="24"/>
+        </w:rPr>
+      </w:pPr>
+    </w:p>
+    <w:p>
+      <w:pPr>
+        <w:rPr>
+          <w:rFonts w:ascii="Times New Roman" w:hAnsi="Times New Roman" w:cs="Times New Roman"/>
+          <w:sz w:val="24"/>
+          <w:szCs w:val="24"/>
+        </w:rPr>
+      </w:pPr>
+    </w:p>
+    <w:p>
+      <w:pPr>
+        <w:rPr>
+          <w:rFonts w:ascii="Times New Roman" w:hAnsi="Times New Roman" w:cs="Times New Roman"/>
+          <w:sz w:val="24"/>
+          <w:szCs w:val="24"/>
+        </w:rPr>
+      </w:pPr>
     </w:p>
     <w:p>
       <w:pPr>
@@ -5004,13 +5916,14 @@
           <w:szCs w:val="56"/>
         </w:rPr>
       </w:pPr>
-      <w:bookmarkStart w:id="10" w:name="_Toc64033115"/>
+      <w:bookmarkStart w:id="10" w:name="_Toc64560008"/>
       <w:r>
         <w:rPr>
           <w:color w:val="auto"/>
           <w:sz w:val="56"/>
           <w:szCs w:val="56"/>
         </w:rPr>
+        <w:lastRenderedPageBreak/>
         <w:t>Referencias</w:t>
       </w:r>
       <w:bookmarkEnd w:id="10"/>
@@ -5042,8 +5955,47 @@
         <w:t xml:space="preserve"> </w:t>
       </w:r>
     </w:p>
+    <w:p>
+      <w:hyperlink r:id="rId14" w:history="1">
+        <w:r>
+          <w:rPr>
+            <w:rStyle w:val="Hipervnculo"/>
+          </w:rPr>
+          <w:t>https://www.utmedicalcenter.org/es/medical-care/centers-of-excellence/cancer/cancer-specialties/melanoma-soft-tissue-cancer/</w:t>
+        </w:r>
+      </w:hyperlink>
+      <w:r>
+        <w:t xml:space="preserve"> </w:t>
+      </w:r>
+    </w:p>
+    <w:p>
+      <w:hyperlink r:id="rId15" w:history="1">
+        <w:r>
+          <w:rPr>
+            <w:rStyle w:val="Hipervnculo"/>
+          </w:rPr>
+          <w:t>https://challenge2020.isic-archive.com/</w:t>
+        </w:r>
+      </w:hyperlink>
+      <w:r>
+        <w:t xml:space="preserve"> </w:t>
+      </w:r>
+    </w:p>
+    <w:p>
+      <w:hyperlink r:id="rId16" w:history="1">
+        <w:r>
+          <w:rPr>
+            <w:rStyle w:val="Hipervnculo"/>
+          </w:rPr>
+          <w:t>https://www.kaggle.com/c/siim-isic-melanoma-classification/overview</w:t>
+        </w:r>
+      </w:hyperlink>
+      <w:r>
+        <w:t xml:space="preserve"> </w:t>
+      </w:r>
+    </w:p>
     <w:sectPr>
-      <w:footerReference w:type="default" r:id="rId14"/>
+      <w:footerReference w:type="default" r:id="rId17"/>
       <w:pgSz w:w="12240" w:h="15840"/>
       <w:pgMar w:top="1417" w:right="1701" w:bottom="1417" w:left="1701" w:header="720" w:footer="720" w:gutter="0"/>
       <w:pgNumType w:start="1"/>
@@ -5188,16 +6140,15 @@
 <file path=word/numbering.xml><?xml version="1.0" encoding="utf-8"?>
 <w:numbering xmlns:wpc="http://schemas.microsoft.com/office/word/2010/wordprocessingCanvas" xmlns:cx="http://schemas.microsoft.com/office/drawing/2014/chartex" xmlns:cx1="http://schemas.microsoft.com/office/drawing/2015/9/8/chartex" xmlns:cx2="http://schemas.microsoft.com/office/drawing/2015/10/21/chartex" xmlns:cx3="http://schemas.microsoft.com/office/drawing/2016/5/9/chartex" xmlns:cx4="http://schemas.microsoft.com/office/drawing/2016/5/10/chartex" xmlns:cx5="http://schemas.microsoft.com/office/drawing/2016/5/11/chartex" xmlns:cx6="http://schemas.microsoft.com/office/drawing/2016/5/12/chartex" xmlns:cx7="http://schemas.microsoft.com/office/drawing/2016/5/13/chartex" xmlns:cx8="http://schemas.microsoft.com/office/drawing/2016/5/14/chartex" xmlns:mc="http://schemas.openxmlformats.org/markup-compatibility/2006" xmlns:aink="http://schemas.microsoft.com/office/drawing/2016/ink" xmlns:am3d="http://schemas.microsoft.com/office/drawing/2017/model3d" xmlns:o="urn:schemas-microsoft-com:office:office" xmlns:r="http://schemas.openxmlformats.org/officeDocument/2006/relationships" xmlns:m="http://schemas.openxmlformats.org/officeDocument/2006/math" xmlns:v="urn:schemas-microsoft-com:vml" xmlns:wp14="http://schemas.microsoft.com/office/word/2010/wordprocessingDrawing" xmlns:wp="http://schemas.openxmlformats.org/drawingml/2006/wordprocessingDrawing" xmlns:w10="urn:schemas-microsoft-com:office:word" xmlns:w="http://schemas.openxmlformats.org/wordprocessingml/2006/main" xmlns:w14="http://schemas.microsoft.com/office/word/2010/wordml" xmlns:w15="http://schemas.microsoft.com/office/word/2012/wordml" xmlns:w16cex="http://schemas.microsoft.com/office/word/2018/wordml/cex" xmlns:w16cid="http://schemas.microsoft.com/office/word/2016/wordml/cid" xmlns:w16="http://schemas.microsoft.com/office/word/2018/wordml" xmlns:w16se="http://schemas.microsoft.com/office/word/2015/wordml/symex" xmlns:wpg="http://schemas.microsoft.com/office/word/2010/wordprocessingGroup" xmlns:wpi="http://schemas.microsoft.com/office/word/2010/wordprocessingInk" xmlns:wne="http://schemas.microsoft.com/office/word/2006/wordml" xmlns:wps="http://schemas.microsoft.com/office/word/2010/wordprocessingShape" mc:Ignorable="w14 w15 w16se w16cid w16 w16cex wp14">
   <w:abstractNum w:abstractNumId="0" w15:restartNumberingAfterBreak="0">
-    <w:nsid w:val="680A08D9"/>
+    <w:nsid w:val="29CD4806"/>
     <w:multiLevelType w:val="hybridMultilevel"/>
-    <w:tmpl w:val="E8C2065A"/>
-    <w:lvl w:ilvl="0" w:tplc="51F8EBCE">
-      <w:start w:val="1"/>
+    <w:tmpl w:val="A2867446"/>
+    <w:lvl w:ilvl="0" w:tplc="98884514">
       <w:numFmt w:val="bullet"/>
       <w:lvlText w:val=""/>
       <w:lvlJc w:val="left"/>
       <w:pPr>
-        <w:ind w:left="720" w:hanging="360"/>
+        <w:ind w:left="600" w:hanging="360"/>
       </w:pPr>
       <w:rPr>
         <w:rFonts w:ascii="Symbol" w:eastAsiaTheme="minorHAnsi" w:hAnsi="Symbol" w:cs="Times New Roman" w:hint="default"/>
@@ -5209,7 +6160,7 @@
       <w:lvlText w:val="o"/>
       <w:lvlJc w:val="left"/>
       <w:pPr>
-        <w:ind w:left="1440" w:hanging="360"/>
+        <w:ind w:left="1320" w:hanging="360"/>
       </w:pPr>
       <w:rPr>
         <w:rFonts w:ascii="Courier New" w:hAnsi="Courier New" w:cs="Courier New" w:hint="default"/>
@@ -5221,7 +6172,7 @@
       <w:lvlText w:val=""/>
       <w:lvlJc w:val="left"/>
       <w:pPr>
-        <w:ind w:left="2160" w:hanging="360"/>
+        <w:ind w:left="2040" w:hanging="360"/>
       </w:pPr>
       <w:rPr>
         <w:rFonts w:ascii="Wingdings" w:hAnsi="Wingdings" w:hint="default"/>
@@ -5233,7 +6184,7 @@
       <w:lvlText w:val=""/>
       <w:lvlJc w:val="left"/>
       <w:pPr>
-        <w:ind w:left="2880" w:hanging="360"/>
+        <w:ind w:left="2760" w:hanging="360"/>
       </w:pPr>
       <w:rPr>
         <w:rFonts w:ascii="Symbol" w:hAnsi="Symbol" w:hint="default"/>
@@ -5245,7 +6196,7 @@
       <w:lvlText w:val="o"/>
       <w:lvlJc w:val="left"/>
       <w:pPr>
-        <w:ind w:left="3600" w:hanging="360"/>
+        <w:ind w:left="3480" w:hanging="360"/>
       </w:pPr>
       <w:rPr>
         <w:rFonts w:ascii="Courier New" w:hAnsi="Courier New" w:cs="Courier New" w:hint="default"/>
@@ -5257,7 +6208,7 @@
       <w:lvlText w:val=""/>
       <w:lvlJc w:val="left"/>
       <w:pPr>
-        <w:ind w:left="4320" w:hanging="360"/>
+        <w:ind w:left="4200" w:hanging="360"/>
       </w:pPr>
       <w:rPr>
         <w:rFonts w:ascii="Wingdings" w:hAnsi="Wingdings" w:hint="default"/>
@@ -5269,7 +6220,7 @@
       <w:lvlText w:val=""/>
       <w:lvlJc w:val="left"/>
       <w:pPr>
-        <w:ind w:left="5040" w:hanging="360"/>
+        <w:ind w:left="4920" w:hanging="360"/>
       </w:pPr>
       <w:rPr>
         <w:rFonts w:ascii="Symbol" w:hAnsi="Symbol" w:hint="default"/>
@@ -5281,7 +6232,7 @@
       <w:lvlText w:val="o"/>
       <w:lvlJc w:val="left"/>
       <w:pPr>
-        <w:ind w:left="5760" w:hanging="360"/>
+        <w:ind w:left="5640" w:hanging="360"/>
       </w:pPr>
       <w:rPr>
         <w:rFonts w:ascii="Courier New" w:hAnsi="Courier New" w:cs="Courier New" w:hint="default"/>
@@ -5293,6 +6244,232 @@
       <w:lvlText w:val=""/>
       <w:lvlJc w:val="left"/>
       <w:pPr>
+        <w:ind w:left="6360" w:hanging="360"/>
+      </w:pPr>
+      <w:rPr>
+        <w:rFonts w:ascii="Wingdings" w:hAnsi="Wingdings" w:hint="default"/>
+      </w:rPr>
+    </w:lvl>
+  </w:abstractNum>
+  <w:abstractNum w:abstractNumId="1" w15:restartNumberingAfterBreak="0">
+    <w:nsid w:val="65506A59"/>
+    <w:multiLevelType w:val="hybridMultilevel"/>
+    <w:tmpl w:val="CD18A058"/>
+    <w:lvl w:ilvl="0" w:tplc="B282B936">
+      <w:start w:val="2"/>
+      <w:numFmt w:val="bullet"/>
+      <w:lvlText w:val=""/>
+      <w:lvlJc w:val="left"/>
+      <w:pPr>
+        <w:ind w:left="720" w:hanging="360"/>
+      </w:pPr>
+      <w:rPr>
+        <w:rFonts w:ascii="Wingdings" w:eastAsiaTheme="minorHAnsi" w:hAnsi="Wingdings" w:cs="Times New Roman" w:hint="default"/>
+      </w:rPr>
+    </w:lvl>
+    <w:lvl w:ilvl="1" w:tplc="0C0A0003" w:tentative="1">
+      <w:start w:val="1"/>
+      <w:numFmt w:val="bullet"/>
+      <w:lvlText w:val="o"/>
+      <w:lvlJc w:val="left"/>
+      <w:pPr>
+        <w:ind w:left="1440" w:hanging="360"/>
+      </w:pPr>
+      <w:rPr>
+        <w:rFonts w:ascii="Courier New" w:hAnsi="Courier New" w:cs="Courier New" w:hint="default"/>
+      </w:rPr>
+    </w:lvl>
+    <w:lvl w:ilvl="2" w:tplc="0C0A0005" w:tentative="1">
+      <w:start w:val="1"/>
+      <w:numFmt w:val="bullet"/>
+      <w:lvlText w:val=""/>
+      <w:lvlJc w:val="left"/>
+      <w:pPr>
+        <w:ind w:left="2160" w:hanging="360"/>
+      </w:pPr>
+      <w:rPr>
+        <w:rFonts w:ascii="Wingdings" w:hAnsi="Wingdings" w:hint="default"/>
+      </w:rPr>
+    </w:lvl>
+    <w:lvl w:ilvl="3" w:tplc="0C0A0001" w:tentative="1">
+      <w:start w:val="1"/>
+      <w:numFmt w:val="bullet"/>
+      <w:lvlText w:val=""/>
+      <w:lvlJc w:val="left"/>
+      <w:pPr>
+        <w:ind w:left="2880" w:hanging="360"/>
+      </w:pPr>
+      <w:rPr>
+        <w:rFonts w:ascii="Symbol" w:hAnsi="Symbol" w:hint="default"/>
+      </w:rPr>
+    </w:lvl>
+    <w:lvl w:ilvl="4" w:tplc="0C0A0003" w:tentative="1">
+      <w:start w:val="1"/>
+      <w:numFmt w:val="bullet"/>
+      <w:lvlText w:val="o"/>
+      <w:lvlJc w:val="left"/>
+      <w:pPr>
+        <w:ind w:left="3600" w:hanging="360"/>
+      </w:pPr>
+      <w:rPr>
+        <w:rFonts w:ascii="Courier New" w:hAnsi="Courier New" w:cs="Courier New" w:hint="default"/>
+      </w:rPr>
+    </w:lvl>
+    <w:lvl w:ilvl="5" w:tplc="0C0A0005" w:tentative="1">
+      <w:start w:val="1"/>
+      <w:numFmt w:val="bullet"/>
+      <w:lvlText w:val=""/>
+      <w:lvlJc w:val="left"/>
+      <w:pPr>
+        <w:ind w:left="4320" w:hanging="360"/>
+      </w:pPr>
+      <w:rPr>
+        <w:rFonts w:ascii="Wingdings" w:hAnsi="Wingdings" w:hint="default"/>
+      </w:rPr>
+    </w:lvl>
+    <w:lvl w:ilvl="6" w:tplc="0C0A0001" w:tentative="1">
+      <w:start w:val="1"/>
+      <w:numFmt w:val="bullet"/>
+      <w:lvlText w:val=""/>
+      <w:lvlJc w:val="left"/>
+      <w:pPr>
+        <w:ind w:left="5040" w:hanging="360"/>
+      </w:pPr>
+      <w:rPr>
+        <w:rFonts w:ascii="Symbol" w:hAnsi="Symbol" w:hint="default"/>
+      </w:rPr>
+    </w:lvl>
+    <w:lvl w:ilvl="7" w:tplc="0C0A0003" w:tentative="1">
+      <w:start w:val="1"/>
+      <w:numFmt w:val="bullet"/>
+      <w:lvlText w:val="o"/>
+      <w:lvlJc w:val="left"/>
+      <w:pPr>
+        <w:ind w:left="5760" w:hanging="360"/>
+      </w:pPr>
+      <w:rPr>
+        <w:rFonts w:ascii="Courier New" w:hAnsi="Courier New" w:cs="Courier New" w:hint="default"/>
+      </w:rPr>
+    </w:lvl>
+    <w:lvl w:ilvl="8" w:tplc="0C0A0005" w:tentative="1">
+      <w:start w:val="1"/>
+      <w:numFmt w:val="bullet"/>
+      <w:lvlText w:val=""/>
+      <w:lvlJc w:val="left"/>
+      <w:pPr>
+        <w:ind w:left="6480" w:hanging="360"/>
+      </w:pPr>
+      <w:rPr>
+        <w:rFonts w:ascii="Wingdings" w:hAnsi="Wingdings" w:hint="default"/>
+      </w:rPr>
+    </w:lvl>
+  </w:abstractNum>
+  <w:abstractNum w:abstractNumId="2" w15:restartNumberingAfterBreak="0">
+    <w:nsid w:val="680A08D9"/>
+    <w:multiLevelType w:val="hybridMultilevel"/>
+    <w:tmpl w:val="E8C2065A"/>
+    <w:lvl w:ilvl="0" w:tplc="51F8EBCE">
+      <w:start w:val="1"/>
+      <w:numFmt w:val="bullet"/>
+      <w:lvlText w:val=""/>
+      <w:lvlJc w:val="left"/>
+      <w:pPr>
+        <w:ind w:left="720" w:hanging="360"/>
+      </w:pPr>
+      <w:rPr>
+        <w:rFonts w:ascii="Symbol" w:eastAsiaTheme="minorHAnsi" w:hAnsi="Symbol" w:cs="Times New Roman" w:hint="default"/>
+      </w:rPr>
+    </w:lvl>
+    <w:lvl w:ilvl="1" w:tplc="0C0A0003" w:tentative="1">
+      <w:start w:val="1"/>
+      <w:numFmt w:val="bullet"/>
+      <w:lvlText w:val="o"/>
+      <w:lvlJc w:val="left"/>
+      <w:pPr>
+        <w:ind w:left="1440" w:hanging="360"/>
+      </w:pPr>
+      <w:rPr>
+        <w:rFonts w:ascii="Courier New" w:hAnsi="Courier New" w:cs="Courier New" w:hint="default"/>
+      </w:rPr>
+    </w:lvl>
+    <w:lvl w:ilvl="2" w:tplc="0C0A0005" w:tentative="1">
+      <w:start w:val="1"/>
+      <w:numFmt w:val="bullet"/>
+      <w:lvlText w:val=""/>
+      <w:lvlJc w:val="left"/>
+      <w:pPr>
+        <w:ind w:left="2160" w:hanging="360"/>
+      </w:pPr>
+      <w:rPr>
+        <w:rFonts w:ascii="Wingdings" w:hAnsi="Wingdings" w:hint="default"/>
+      </w:rPr>
+    </w:lvl>
+    <w:lvl w:ilvl="3" w:tplc="0C0A0001" w:tentative="1">
+      <w:start w:val="1"/>
+      <w:numFmt w:val="bullet"/>
+      <w:lvlText w:val=""/>
+      <w:lvlJc w:val="left"/>
+      <w:pPr>
+        <w:ind w:left="2880" w:hanging="360"/>
+      </w:pPr>
+      <w:rPr>
+        <w:rFonts w:ascii="Symbol" w:hAnsi="Symbol" w:hint="default"/>
+      </w:rPr>
+    </w:lvl>
+    <w:lvl w:ilvl="4" w:tplc="0C0A0003" w:tentative="1">
+      <w:start w:val="1"/>
+      <w:numFmt w:val="bullet"/>
+      <w:lvlText w:val="o"/>
+      <w:lvlJc w:val="left"/>
+      <w:pPr>
+        <w:ind w:left="3600" w:hanging="360"/>
+      </w:pPr>
+      <w:rPr>
+        <w:rFonts w:ascii="Courier New" w:hAnsi="Courier New" w:cs="Courier New" w:hint="default"/>
+      </w:rPr>
+    </w:lvl>
+    <w:lvl w:ilvl="5" w:tplc="0C0A0005" w:tentative="1">
+      <w:start w:val="1"/>
+      <w:numFmt w:val="bullet"/>
+      <w:lvlText w:val=""/>
+      <w:lvlJc w:val="left"/>
+      <w:pPr>
+        <w:ind w:left="4320" w:hanging="360"/>
+      </w:pPr>
+      <w:rPr>
+        <w:rFonts w:ascii="Wingdings" w:hAnsi="Wingdings" w:hint="default"/>
+      </w:rPr>
+    </w:lvl>
+    <w:lvl w:ilvl="6" w:tplc="0C0A0001" w:tentative="1">
+      <w:start w:val="1"/>
+      <w:numFmt w:val="bullet"/>
+      <w:lvlText w:val=""/>
+      <w:lvlJc w:val="left"/>
+      <w:pPr>
+        <w:ind w:left="5040" w:hanging="360"/>
+      </w:pPr>
+      <w:rPr>
+        <w:rFonts w:ascii="Symbol" w:hAnsi="Symbol" w:hint="default"/>
+      </w:rPr>
+    </w:lvl>
+    <w:lvl w:ilvl="7" w:tplc="0C0A0003" w:tentative="1">
+      <w:start w:val="1"/>
+      <w:numFmt w:val="bullet"/>
+      <w:lvlText w:val="o"/>
+      <w:lvlJc w:val="left"/>
+      <w:pPr>
+        <w:ind w:left="5760" w:hanging="360"/>
+      </w:pPr>
+      <w:rPr>
+        <w:rFonts w:ascii="Courier New" w:hAnsi="Courier New" w:cs="Courier New" w:hint="default"/>
+      </w:rPr>
+    </w:lvl>
+    <w:lvl w:ilvl="8" w:tplc="0C0A0005" w:tentative="1">
+      <w:start w:val="1"/>
+      <w:numFmt w:val="bullet"/>
+      <w:lvlText w:val=""/>
+      <w:lvlJc w:val="left"/>
+      <w:pPr>
         <w:ind w:left="6480" w:hanging="360"/>
       </w:pPr>
       <w:rPr>
@@ -5301,7 +6478,13 @@
     </w:lvl>
   </w:abstractNum>
   <w:num w:numId="1">
+    <w:abstractNumId w:val="2"/>
+  </w:num>
+  <w:num w:numId="2">
     <w:abstractNumId w:val="0"/>
+  </w:num>
+  <w:num w:numId="3">
+    <w:abstractNumId w:val="1"/>
   </w:num>
 </w:numbering>
 </file>
@@ -5751,9 +6934,31 @@
       <w:szCs w:val="26"/>
     </w:rPr>
   </w:style>
+  <w:style w:type="paragraph" w:styleId="Ttulo6">
+    <w:name w:val="heading 6"/>
+    <w:basedOn w:val="Normal"/>
+    <w:next w:val="Normal"/>
+    <w:link w:val="Ttulo6Car"/>
+    <w:uiPriority w:val="9"/>
+    <w:semiHidden/>
+    <w:unhideWhenUsed/>
+    <w:qFormat/>
+    <w:rsid w:val="00271ABC"/>
+    <w:pPr>
+      <w:keepNext/>
+      <w:keepLines/>
+      <w:spacing w:before="40" w:after="0"/>
+      <w:outlineLvl w:val="5"/>
+    </w:pPr>
+    <w:rPr>
+      <w:rFonts w:asciiTheme="majorHAnsi" w:eastAsiaTheme="majorEastAsia" w:hAnsiTheme="majorHAnsi" w:cstheme="majorBidi"/>
+      <w:color w:val="243F60" w:themeColor="accent1" w:themeShade="7F"/>
+    </w:rPr>
+  </w:style>
   <w:style w:type="character" w:default="1" w:styleId="Fuentedeprrafopredeter">
     <w:name w:val="Default Paragraph Font"/>
     <w:uiPriority w:val="1"/>
+    <w:semiHidden/>
     <w:unhideWhenUsed/>
   </w:style>
   <w:style w:type="table" w:default="1" w:styleId="Tablanormal">
@@ -5881,7 +7086,7 @@
     <w:autoRedefine/>
     <w:uiPriority w:val="39"/>
     <w:unhideWhenUsed/>
-    <w:rsid w:val="00302536"/>
+    <w:rsid w:val="003E5329"/>
     <w:pPr>
       <w:tabs>
         <w:tab w:val="right" w:pos="8828"/>
@@ -6033,6 +7238,19 @@
         <w:insideV w:val="single" w:sz="4" w:space="0" w:color="auto"/>
       </w:tblBorders>
     </w:tblPr>
+  </w:style>
+  <w:style w:type="character" w:customStyle="1" w:styleId="Ttulo6Car">
+    <w:name w:val="Título 6 Car"/>
+    <w:basedOn w:val="Fuentedeprrafopredeter"/>
+    <w:link w:val="Ttulo6"/>
+    <w:uiPriority w:val="9"/>
+    <w:semiHidden/>
+    <w:rsid w:val="00271ABC"/>
+    <w:rPr>
+      <w:rFonts w:asciiTheme="majorHAnsi" w:eastAsiaTheme="majorEastAsia" w:hAnsiTheme="majorHAnsi" w:cstheme="majorBidi"/>
+      <w:color w:val="243F60" w:themeColor="accent1" w:themeShade="7F"/>
+      <w:lang w:val="es-ES"/>
+    </w:rPr>
   </w:style>
 </w:styles>
 </file>

</xml_diff>